<commit_message>
V2.8 Final Version. Mon, June 09, 2025 16:19:39.
</commit_message>
<xml_diff>
--- a/08_Graduation_Thesis/01_过程材料/曾宇鹏任务书.docx
+++ b/08_Graduation_Thesis/01_过程材料/曾宇鹏任务书.docx
@@ -1,6 +1,6 @@
 
 <file path=word/document.xml><?xml version="1.0" encoding="utf-8"?>
-<w:document xmlns:wpc="http://schemas.microsoft.com/office/word/2010/wordprocessingCanvas" xmlns:cx="http://schemas.microsoft.com/office/drawing/2014/chartex" xmlns:cx1="http://schemas.microsoft.com/office/drawing/2015/9/8/chartex" xmlns:cx2="http://schemas.microsoft.com/office/drawing/2015/10/21/chartex" xmlns:cx3="http://schemas.microsoft.com/office/drawing/2016/5/9/chartex" xmlns:cx4="http://schemas.microsoft.com/office/drawing/2016/5/10/chartex" xmlns:cx5="http://schemas.microsoft.com/office/drawing/2016/5/11/chartex" xmlns:cx6="http://schemas.microsoft.com/office/drawing/2016/5/12/chartex" xmlns:cx7="http://schemas.microsoft.com/office/drawing/2016/5/13/chartex" xmlns:cx8="http://schemas.microsoft.com/office/drawing/2016/5/14/chartex" xmlns:mc="http://schemas.openxmlformats.org/markup-compatibility/2006" xmlns:aink="http://schemas.microsoft.com/office/drawing/2016/ink" xmlns:am3d="http://schemas.microsoft.com/office/drawing/2017/model3d" xmlns:o="urn:schemas-microsoft-com:office:office" xmlns:oel="http://schemas.microsoft.com/office/2019/extlst" xmlns:r="http://schemas.openxmlformats.org/officeDocument/2006/relationships" xmlns:m="http://schemas.openxmlformats.org/officeDocument/2006/math" xmlns:v="urn:schemas-microsoft-com:vml" xmlns:wp14="http://schemas.microsoft.com/office/word/2010/wordprocessingDrawing" xmlns:wp="http://schemas.openxmlformats.org/drawingml/2006/wordprocessingDrawing" xmlns:w10="urn:schemas-microsoft-com:office:word" xmlns:w="http://schemas.openxmlformats.org/wordprocessingml/2006/main" xmlns:w14="http://schemas.microsoft.com/office/word/2010/wordml" xmlns:w15="http://schemas.microsoft.com/office/word/2012/wordml" xmlns:w16cex="http://schemas.microsoft.com/office/word/2018/wordml/cex" xmlns:w16cid="http://schemas.microsoft.com/office/word/2016/wordml/cid" xmlns:w16="http://schemas.microsoft.com/office/word/2018/wordml" xmlns:w16du="http://schemas.microsoft.com/office/word/2023/wordml/word16du" xmlns:w16sdtdh="http://schemas.microsoft.com/office/word/2020/wordml/sdtdatahash" xmlns:w16se="http://schemas.microsoft.com/office/word/2015/wordml/symex" xmlns:wpg="http://schemas.microsoft.com/office/word/2010/wordprocessingGroup" xmlns:wpi="http://schemas.microsoft.com/office/word/2010/wordprocessingInk" xmlns:wne="http://schemas.microsoft.com/office/word/2006/wordml" xmlns:wps="http://schemas.microsoft.com/office/word/2010/wordprocessingShape" mc:Ignorable="w14 w15 w16se w16cid w16 w16cex w16sdtdh w16du wp14">
+<w:document xmlns:wpc="http://schemas.microsoft.com/office/word/2010/wordprocessingCanvas" xmlns:cx="http://schemas.microsoft.com/office/drawing/2014/chartex" xmlns:cx1="http://schemas.microsoft.com/office/drawing/2015/9/8/chartex" xmlns:cx2="http://schemas.microsoft.com/office/drawing/2015/10/21/chartex" xmlns:cx3="http://schemas.microsoft.com/office/drawing/2016/5/9/chartex" xmlns:cx4="http://schemas.microsoft.com/office/drawing/2016/5/10/chartex" xmlns:cx5="http://schemas.microsoft.com/office/drawing/2016/5/11/chartex" xmlns:cx6="http://schemas.microsoft.com/office/drawing/2016/5/12/chartex" xmlns:cx7="http://schemas.microsoft.com/office/drawing/2016/5/13/chartex" xmlns:cx8="http://schemas.microsoft.com/office/drawing/2016/5/14/chartex" xmlns:mc="http://schemas.openxmlformats.org/markup-compatibility/2006" xmlns:aink="http://schemas.microsoft.com/office/drawing/2016/ink" xmlns:am3d="http://schemas.microsoft.com/office/drawing/2017/model3d" xmlns:o="urn:schemas-microsoft-com:office:office" xmlns:oel="http://schemas.microsoft.com/office/2019/extlst" xmlns:r="http://schemas.openxmlformats.org/officeDocument/2006/relationships" xmlns:m="http://schemas.openxmlformats.org/officeDocument/2006/math" xmlns:v="urn:schemas-microsoft-com:vml" xmlns:wp14="http://schemas.microsoft.com/office/word/2010/wordprocessingDrawing" xmlns:wp="http://schemas.openxmlformats.org/drawingml/2006/wordprocessingDrawing" xmlns:w10="urn:schemas-microsoft-com:office:word" xmlns:w="http://schemas.openxmlformats.org/wordprocessingml/2006/main" xmlns:w14="http://schemas.microsoft.com/office/word/2010/wordml" xmlns:w15="http://schemas.microsoft.com/office/word/2012/wordml" xmlns:w16cex="http://schemas.microsoft.com/office/word/2018/wordml/cex" xmlns:w16cid="http://schemas.microsoft.com/office/word/2016/wordml/cid" xmlns:w16="http://schemas.microsoft.com/office/word/2018/wordml" xmlns:w16du="http://schemas.microsoft.com/office/word/2023/wordml/word16du" xmlns:w16sdtdh="http://schemas.microsoft.com/office/word/2020/wordml/sdtdatahash" xmlns:w16sdtfl="http://schemas.microsoft.com/office/word/2024/wordml/sdtformatlock" xmlns:w16se="http://schemas.microsoft.com/office/word/2015/wordml/symex" xmlns:wpg="http://schemas.microsoft.com/office/word/2010/wordprocessingGroup" xmlns:wpi="http://schemas.microsoft.com/office/word/2010/wordprocessingInk" xmlns:wne="http://schemas.microsoft.com/office/word/2006/wordml" xmlns:wps="http://schemas.microsoft.com/office/word/2010/wordprocessingShape" mc:Ignorable="w14 w15 w16se w16cid w16 w16cex w16sdtdh w16sdtfl w16du wp14">
   <w:body>
     <w:p>
       <w:pPr>
@@ -11,7 +11,7 @@
         <w:jc w:val="center"/>
         <w:outlineLvl w:val="0"/>
         <w:rPr>
-          <w:rFonts w:ascii="黑体" w:eastAsia="黑体" w:hAnsi="黑体"/>
+          <w:rFonts w:ascii="黑体" w:eastAsia="黑体" w:hAnsi="黑体" w:hint="eastAsia"/>
           <w:b/>
           <w:kern w:val="44"/>
           <w:sz w:val="30"/>
@@ -62,7 +62,7 @@
             <w:pPr>
               <w:jc w:val="center"/>
               <w:rPr>
-                <w:rFonts w:asciiTheme="minorEastAsia" w:eastAsiaTheme="minorEastAsia" w:hAnsiTheme="minorEastAsia" w:cs="等线"/>
+                <w:rFonts w:asciiTheme="minorEastAsia" w:eastAsiaTheme="minorEastAsia" w:hAnsiTheme="minorEastAsia" w:cs="等线" w:hint="eastAsia"/>
                 <w:sz w:val="24"/>
               </w:rPr>
             </w:pPr>
@@ -105,7 +105,7 @@
             <w:pPr>
               <w:jc w:val="center"/>
               <w:rPr>
-                <w:rFonts w:asciiTheme="minorEastAsia" w:eastAsiaTheme="minorEastAsia" w:hAnsiTheme="minorEastAsia" w:cs="等线"/>
+                <w:rFonts w:asciiTheme="minorEastAsia" w:eastAsiaTheme="minorEastAsia" w:hAnsiTheme="minorEastAsia" w:cs="等线" w:hint="eastAsia"/>
                 <w:sz w:val="24"/>
               </w:rPr>
             </w:pPr>
@@ -143,7 +143,7 @@
             <w:pPr>
               <w:jc w:val="center"/>
               <w:rPr>
-                <w:rFonts w:asciiTheme="minorEastAsia" w:eastAsiaTheme="minorEastAsia" w:hAnsiTheme="minorEastAsia" w:cs="等线"/>
+                <w:rFonts w:asciiTheme="minorEastAsia" w:eastAsiaTheme="minorEastAsia" w:hAnsiTheme="minorEastAsia" w:cs="等线" w:hint="eastAsia"/>
                 <w:sz w:val="24"/>
               </w:rPr>
             </w:pPr>
@@ -166,17 +166,19 @@
             <w:pPr>
               <w:jc w:val="center"/>
               <w:rPr>
+                <w:rFonts w:asciiTheme="minorEastAsia" w:eastAsiaTheme="minorEastAsia" w:hAnsiTheme="minorEastAsia" w:cs="等线" w:hint="eastAsia"/>
+                <w:sz w:val="24"/>
+              </w:rPr>
+            </w:pPr>
+            <w:proofErr w:type="gramStart"/>
+            <w:r>
+              <w:rPr>
                 <w:rFonts w:asciiTheme="minorEastAsia" w:eastAsiaTheme="minorEastAsia" w:hAnsiTheme="minorEastAsia" w:cs="等线"/>
                 <w:sz w:val="24"/>
               </w:rPr>
-            </w:pPr>
-            <w:r>
-              <w:rPr>
-                <w:rFonts w:asciiTheme="minorEastAsia" w:eastAsiaTheme="minorEastAsia" w:hAnsiTheme="minorEastAsia" w:cs="等线"/>
-                <w:sz w:val="24"/>
-              </w:rPr>
               <w:t>曾宇鹏</w:t>
             </w:r>
+            <w:proofErr w:type="gramEnd"/>
           </w:p>
         </w:tc>
         <w:tc>
@@ -188,7 +190,7 @@
             <w:pPr>
               <w:jc w:val="center"/>
               <w:rPr>
-                <w:rFonts w:asciiTheme="minorEastAsia" w:eastAsiaTheme="minorEastAsia" w:hAnsiTheme="minorEastAsia" w:cs="等线"/>
+                <w:rFonts w:asciiTheme="minorEastAsia" w:eastAsiaTheme="minorEastAsia" w:hAnsiTheme="minorEastAsia" w:cs="等线" w:hint="eastAsia"/>
                 <w:sz w:val="24"/>
               </w:rPr>
             </w:pPr>
@@ -224,7 +226,7 @@
             <w:pPr>
               <w:jc w:val="center"/>
               <w:rPr>
-                <w:rFonts w:asciiTheme="minorEastAsia" w:eastAsiaTheme="minorEastAsia" w:hAnsiTheme="minorEastAsia" w:cs="等线"/>
+                <w:rFonts w:asciiTheme="minorEastAsia" w:eastAsiaTheme="minorEastAsia" w:hAnsiTheme="minorEastAsia" w:cs="等线" w:hint="eastAsia"/>
                 <w:sz w:val="24"/>
               </w:rPr>
             </w:pPr>
@@ -262,7 +264,7 @@
             <w:pPr>
               <w:jc w:val="center"/>
               <w:rPr>
-                <w:rFonts w:asciiTheme="minorEastAsia" w:eastAsiaTheme="minorEastAsia" w:hAnsiTheme="minorEastAsia" w:cs="等线"/>
+                <w:rFonts w:asciiTheme="minorEastAsia" w:eastAsiaTheme="minorEastAsia" w:hAnsiTheme="minorEastAsia" w:cs="等线" w:hint="eastAsia"/>
                 <w:sz w:val="24"/>
               </w:rPr>
             </w:pPr>
@@ -285,7 +287,7 @@
             <w:pPr>
               <w:jc w:val="center"/>
               <w:rPr>
-                <w:rFonts w:asciiTheme="minorEastAsia" w:eastAsiaTheme="minorEastAsia" w:hAnsiTheme="minorEastAsia" w:cs="等线"/>
+                <w:rFonts w:asciiTheme="minorEastAsia" w:eastAsiaTheme="minorEastAsia" w:hAnsiTheme="minorEastAsia" w:cs="等线" w:hint="eastAsia"/>
                 <w:sz w:val="24"/>
               </w:rPr>
             </w:pPr>
@@ -307,7 +309,7 @@
             <w:pPr>
               <w:jc w:val="center"/>
               <w:rPr>
-                <w:rFonts w:asciiTheme="minorEastAsia" w:eastAsiaTheme="minorEastAsia" w:hAnsiTheme="minorEastAsia" w:cs="等线"/>
+                <w:rFonts w:asciiTheme="minorEastAsia" w:eastAsiaTheme="minorEastAsia" w:hAnsiTheme="minorEastAsia" w:cs="等线" w:hint="eastAsia"/>
                 <w:sz w:val="24"/>
               </w:rPr>
             </w:pPr>
@@ -329,7 +331,7 @@
             <w:pPr>
               <w:jc w:val="center"/>
               <w:rPr>
-                <w:rFonts w:asciiTheme="minorEastAsia" w:eastAsiaTheme="minorEastAsia" w:hAnsiTheme="minorEastAsia" w:cs="等线"/>
+                <w:rFonts w:asciiTheme="minorEastAsia" w:eastAsiaTheme="minorEastAsia" w:hAnsiTheme="minorEastAsia" w:cs="等线" w:hint="eastAsia"/>
                 <w:sz w:val="24"/>
               </w:rPr>
             </w:pPr>
@@ -368,7 +370,7 @@
             <w:pPr>
               <w:jc w:val="center"/>
               <w:rPr>
-                <w:rFonts w:asciiTheme="minorEastAsia" w:eastAsiaTheme="minorEastAsia" w:hAnsiTheme="minorEastAsia" w:cs="等线"/>
+                <w:rFonts w:asciiTheme="minorEastAsia" w:eastAsiaTheme="minorEastAsia" w:hAnsiTheme="minorEastAsia" w:cs="等线" w:hint="eastAsia"/>
                 <w:sz w:val="24"/>
               </w:rPr>
             </w:pPr>
@@ -391,7 +393,7 @@
             <w:pPr>
               <w:jc w:val="center"/>
               <w:rPr>
-                <w:rFonts w:asciiTheme="minorEastAsia" w:eastAsiaTheme="minorEastAsia" w:hAnsiTheme="minorEastAsia" w:cs="等线"/>
+                <w:rFonts w:asciiTheme="minorEastAsia" w:eastAsiaTheme="minorEastAsia" w:hAnsiTheme="minorEastAsia" w:cs="等线" w:hint="eastAsia"/>
                 <w:sz w:val="24"/>
               </w:rPr>
             </w:pPr>
@@ -431,7 +433,7 @@
             <w:pPr>
               <w:jc w:val="center"/>
               <w:rPr>
-                <w:rFonts w:asciiTheme="minorEastAsia" w:eastAsiaTheme="minorEastAsia" w:hAnsiTheme="minorEastAsia" w:cs="等线"/>
+                <w:rFonts w:asciiTheme="minorEastAsia" w:eastAsiaTheme="minorEastAsia" w:hAnsiTheme="minorEastAsia" w:cs="等线" w:hint="eastAsia"/>
                 <w:sz w:val="24"/>
               </w:rPr>
             </w:pPr>
@@ -498,7 +500,7 @@
           <w:p>
             <w:pPr>
               <w:rPr>
-                <w:rFonts w:asciiTheme="minorEastAsia" w:eastAsiaTheme="minorEastAsia" w:hAnsiTheme="minorEastAsia" w:cs="等线"/>
+                <w:rFonts w:asciiTheme="minorEastAsia" w:eastAsiaTheme="minorEastAsia" w:hAnsiTheme="minorEastAsia" w:cs="等线" w:hint="eastAsia"/>
                 <w:sz w:val="24"/>
               </w:rPr>
             </w:pPr>
@@ -539,7 +541,7 @@
               <w:snapToGrid w:val="0"/>
               <w:ind w:firstLineChars="200" w:firstLine="420"/>
               <w:rPr>
-                <w:rFonts w:asciiTheme="minorEastAsia" w:eastAsiaTheme="minorEastAsia" w:hAnsiTheme="minorEastAsia" w:cs="等线"/>
+                <w:rFonts w:asciiTheme="minorEastAsia" w:eastAsiaTheme="minorEastAsia" w:hAnsiTheme="minorEastAsia" w:cs="等线" w:hint="eastAsia"/>
                 <w:sz w:val="24"/>
               </w:rPr>
             </w:pPr>
@@ -555,18 +557,22 @@
           <w:p>
             <w:pPr>
               <w:pStyle w:val="null8"/>
-            </w:pPr>
-            <w:r>
-              <w:rPr/>
+              <w:rPr>
+                <w:rFonts w:hint="eastAsia"/>
+              </w:rPr>
+            </w:pPr>
+            <w:r>
               <w:t>近年来，由于管理上一些漏洞以及部分矿主的利益驱动造成了国内煤矿安全事故频发。为了遏制煤矿事故高发的态势，各地都加大了矿下安全监测系统的研发和应用推广工作，收到了一定效果。矿工安全帽具有保护矿工在危险工作环境下头部免受物理外力直接打击、以及在矿下照明的功能。</w:t>
             </w:r>
           </w:p>
           <w:p>
             <w:pPr>
               <w:pStyle w:val="null8"/>
-            </w:pPr>
-            <w:r>
-              <w:rPr/>
+              <w:rPr>
+                <w:rFonts w:hint="eastAsia"/>
+              </w:rPr>
+            </w:pPr>
+            <w:r>
               <w:t>本设计基于单片机，在不改变安全帽结构及防护功能的基础上，设计一种多功能矿工安全帽，通过增加智能化元件及远程管理平台，实现实时定位、实时通信、安全照明、后台管理等功能，降低采矿风险。</w:t>
             </w:r>
           </w:p>
@@ -597,7 +603,7 @@
           <w:p>
             <w:pPr>
               <w:rPr>
-                <w:rFonts w:asciiTheme="minorEastAsia" w:eastAsiaTheme="minorEastAsia" w:hAnsiTheme="minorEastAsia" w:cs="等线"/>
+                <w:rFonts w:asciiTheme="minorEastAsia" w:eastAsiaTheme="minorEastAsia" w:hAnsiTheme="minorEastAsia" w:cs="等线" w:hint="eastAsia"/>
                 <w:sz w:val="24"/>
               </w:rPr>
             </w:pPr>
@@ -636,7 +642,7 @@
               <w:snapToGrid w:val="0"/>
               <w:ind w:firstLineChars="200" w:firstLine="420"/>
               <w:rPr>
-                <w:rFonts w:asciiTheme="minorEastAsia" w:eastAsiaTheme="minorEastAsia" w:hAnsiTheme="minorEastAsia" w:cs="等线"/>
+                <w:rFonts w:asciiTheme="minorEastAsia" w:eastAsiaTheme="minorEastAsia" w:hAnsiTheme="minorEastAsia" w:cs="等线" w:hint="eastAsia"/>
                 <w:sz w:val="24"/>
               </w:rPr>
             </w:pPr>
@@ -646,24 +652,29 @@
                 <w:color w:val="AEAAAA" w:themeColor="background2" w:themeShade="BF"/>
                 <w:szCs w:val="21"/>
               </w:rPr>
+              <w:lastRenderedPageBreak/>
               <w:t>指明本课题解决的主要问题和途径，大体从哪几个方面研究、解决主要问题的具体要求和可以采用的方法。指导教师在填写本项目时，要具有引导性、启发性，以便给学生留下独立思考和创造的余地。</w:t>
             </w:r>
           </w:p>
           <w:p>
             <w:pPr>
               <w:pStyle w:val="null9"/>
-            </w:pPr>
-            <w:r>
-              <w:rPr/>
+              <w:rPr>
+                <w:rFonts w:hint="eastAsia"/>
+              </w:rPr>
+            </w:pPr>
+            <w:r>
               <w:t>研究内容。1.系统总体设计：统硬件设计、系统环境设计、定位功能设计、监控功能设计、UI 界面设计。将温湿度传感器、烟雾传感器、LED 灯等元件集成嵌入在安全帽上，将单片机作为控制系统，实现实时监控、实时定位、安全照明等功能需求。2.系统硬件设计和软件设计：硬件包括单片机、定位芯片、多种传感器等，软件系统的设计主要分为系统环境设计、定位系统软件设计、监控系统软件设计、UI 界面设计。3. 系统搭建与测试：软件、定位平台搭建。</w:t>
             </w:r>
           </w:p>
           <w:p>
             <w:pPr>
               <w:pStyle w:val="null9"/>
-            </w:pPr>
-            <w:r>
-              <w:rPr/>
+              <w:rPr>
+                <w:rFonts w:hint="eastAsia"/>
+              </w:rPr>
+            </w:pPr>
+            <w:r>
               <w:t>研究方法。1. 确定任务。在设计前，先要进行广泛的研究调查，了解多功能矿工安全帽的市场应用概况，分析当前存在的问题，确定系统设计开发目的和目标。2. 方案设计。（1）单片机机型和器件选择；（2）硬件与软件的功能划分。3. 系统设计。根据总体要求进行硬件设计，在选择好单片机型号后，要确定系统使用的具体元器件，并构思出系统的电路原理图，完成电路板的制作和组装。4. 软件的设计采用模块化程序设计和自上向下的设计方法。</w:t>
             </w:r>
           </w:p>
@@ -694,7 +705,7 @@
           <w:p>
             <w:pPr>
               <w:rPr>
-                <w:rFonts w:asciiTheme="minorEastAsia" w:eastAsiaTheme="minorEastAsia" w:hAnsiTheme="minorEastAsia" w:cs="等线"/>
+                <w:rFonts w:asciiTheme="minorEastAsia" w:eastAsiaTheme="minorEastAsia" w:hAnsiTheme="minorEastAsia" w:cs="等线" w:hint="eastAsia"/>
                 <w:sz w:val="24"/>
               </w:rPr>
             </w:pPr>
@@ -740,7 +751,7 @@
               <w:snapToGrid w:val="0"/>
               <w:ind w:firstLineChars="200" w:firstLine="420"/>
               <w:rPr>
-                <w:rFonts w:asciiTheme="minorEastAsia" w:eastAsiaTheme="minorEastAsia" w:hAnsiTheme="minorEastAsia" w:cs="等线"/>
+                <w:rFonts w:asciiTheme="minorEastAsia" w:eastAsiaTheme="minorEastAsia" w:hAnsiTheme="minorEastAsia" w:cs="等线" w:hint="eastAsia"/>
                 <w:color w:val="AEAAAA" w:themeColor="background2" w:themeShade="BF"/>
                 <w:szCs w:val="21"/>
               </w:rPr>
@@ -751,16 +762,17 @@
                 <w:color w:val="AEAAAA" w:themeColor="background2" w:themeShade="BF"/>
                 <w:szCs w:val="21"/>
               </w:rPr>
-              <w:lastRenderedPageBreak/>
               <w:t>指导教师要明确给出本课题研究要达到的功能要求、技术指标或经济指标，如完成了具体哪些功能或精度要达到多高、时间应控制在什么范围、成本应控制在什么范围、经济效益应该是多少、社会效益应该有哪些等等。</w:t>
             </w:r>
           </w:p>
           <w:p>
             <w:pPr>
               <w:pStyle w:val="null10"/>
-            </w:pPr>
-            <w:r>
-              <w:rPr/>
+              <w:rPr>
+                <w:rFonts w:hint="eastAsia"/>
+              </w:rPr>
+            </w:pPr>
+            <w:r>
               <w:t>1.具备定位功能，实现准确定位，并在液晶屏显示或app上显示位置信息； 2.具备实时语音通信功能； 3.具备照明功能； 4.可以实时显示温湿度，检测烟雾等，具备自动报警功能； 5.通过远程控制APP，能够实现数据的远程实时监控，可以通过APP向子网内的各设备发送控制命令，从而进行参数配置和执行管理； 6.通信可靠性不低于97%；7.分析设计意义、经济社会效益进行分析。</w:t>
             </w:r>
           </w:p>
@@ -791,7 +803,7 @@
           <w:p>
             <w:pPr>
               <w:rPr>
-                <w:rFonts w:asciiTheme="minorEastAsia" w:eastAsiaTheme="minorEastAsia" w:hAnsiTheme="minorEastAsia" w:cs="等线"/>
+                <w:rFonts w:asciiTheme="minorEastAsia" w:eastAsiaTheme="minorEastAsia" w:hAnsiTheme="minorEastAsia" w:cs="等线" w:hint="eastAsia"/>
                 <w:sz w:val="24"/>
               </w:rPr>
             </w:pPr>
@@ -837,43 +849,70 @@
               <w:snapToGrid w:val="0"/>
               <w:ind w:firstLineChars="200" w:firstLine="420"/>
               <w:rPr>
+                <w:rFonts w:asciiTheme="minorEastAsia" w:eastAsiaTheme="minorEastAsia" w:hAnsiTheme="minorEastAsia" w:cs="等线" w:hint="eastAsia"/>
+                <w:color w:val="AEAAAA" w:themeColor="background2" w:themeShade="BF"/>
+                <w:szCs w:val="21"/>
+              </w:rPr>
+            </w:pPr>
+            <w:r>
+              <w:rPr>
+                <w:rFonts w:asciiTheme="minorEastAsia" w:eastAsiaTheme="minorEastAsia" w:hAnsiTheme="minorEastAsia" w:cs="等线" w:hint="eastAsia"/>
+                <w:color w:val="AEAAAA" w:themeColor="background2" w:themeShade="BF"/>
+                <w:szCs w:val="21"/>
+              </w:rPr>
+              <w:lastRenderedPageBreak/>
+              <w:t>任务书所推荐的文献是指导规定学生必须阅读的重要文献，篇数不少于</w:t>
+            </w:r>
+            <w:r>
+              <w:rPr>
                 <w:rFonts w:asciiTheme="minorEastAsia" w:eastAsiaTheme="minorEastAsia" w:hAnsiTheme="minorEastAsia" w:cs="等线"/>
                 <w:color w:val="AEAAAA" w:themeColor="background2" w:themeShade="BF"/>
                 <w:szCs w:val="21"/>
               </w:rPr>
-            </w:pPr>
+              <w:t>2</w:t>
+            </w:r>
             <w:r>
               <w:rPr>
                 <w:rFonts w:asciiTheme="minorEastAsia" w:eastAsiaTheme="minorEastAsia" w:hAnsiTheme="minorEastAsia" w:cs="等线" w:hint="eastAsia"/>
                 <w:color w:val="AEAAAA" w:themeColor="background2" w:themeShade="BF"/>
                 <w:szCs w:val="21"/>
               </w:rPr>
-              <w:t>任务书所推荐的文献是指导规定学生必须阅读的重要文献，篇数不少于</w:t>
-            </w:r>
-            <w:r>
-              <w:rPr>
-                <w:rFonts w:asciiTheme="minorEastAsia" w:eastAsiaTheme="minorEastAsia" w:hAnsiTheme="minorEastAsia" w:cs="等线"/>
-                <w:color w:val="AEAAAA" w:themeColor="background2" w:themeShade="BF"/>
-                <w:szCs w:val="21"/>
-              </w:rPr>
-              <w:t>2</w:t>
-            </w:r>
-            <w:r>
-              <w:rPr>
-                <w:rFonts w:asciiTheme="minorEastAsia" w:eastAsiaTheme="minorEastAsia" w:hAnsiTheme="minorEastAsia" w:cs="等线" w:hint="eastAsia"/>
-                <w:color w:val="AEAAAA" w:themeColor="background2" w:themeShade="BF"/>
-                <w:szCs w:val="21"/>
-              </w:rPr>
               <w:t>篇。</w:t>
             </w:r>
           </w:p>
           <w:p>
             <w:pPr>
               <w:pStyle w:val="null11"/>
-            </w:pPr>
-            <w:r>
-              <w:rPr/>
-              <w:t>[1]江耀.矿井内图像增强与矿工安全帽检测方法研究[D].浙江工商大学,2023. [2]陈习锋,丁举鹏,张心云等.基于无线光通信智慧矿井研究现状[J].光通信研究,2020,(06):70-76. [3]毕林,谢伟,崔君.基于卷积神经网络的矿工安全帽佩戴识别研究[J].黄金科学技术,2017,25(04):73-80. [4]余子龙,沈亮,李佳鹏等.基于北斗的智能安全帽系统设计[J].物联网技术,2021,11(02):63-65. [5]袁成玉,赵志勇,邓益民.基于物联网技术的智能化电力安全帽烟雾检测系统[J].电子制作,2020,(09):18-20. [6]郑开陆,张志明.光机电一体化多功能煤矿矿工安全帽[J].煤矿安全,2006,(06):37-38. [7]安然然,佟宁,乔晶.16位模数转换器AD7705在安全帽质量检测中的应用[J].沈阳化工学院学报,2006,(01):77-80. 81]陆启荣,赵新朋,梁利华.基于智能安全帽的数字化安全监管平台设计[J].科技资讯,2023,21(19):52-56.</w:t>
+              <w:rPr>
+                <w:rFonts w:hint="eastAsia"/>
+              </w:rPr>
+            </w:pPr>
+            <w:r>
+              <w:t>[1]</w:t>
+            </w:r>
+            <w:proofErr w:type="gramStart"/>
+            <w:r>
+              <w:t>江耀</w:t>
+            </w:r>
+            <w:proofErr w:type="gramEnd"/>
+            <w:r>
+              <w:t>.矿井内图像增强与矿工安全帽检测方法研究[D].浙江工商大学,2023. [2]陈习锋,丁举鹏,张心云等.基于无线光通信智慧矿井研究现状[J].光通信研究,2020,(06):70-76. [3]毕林,谢伟,崔君.基于卷积神经网络的矿工安全帽佩戴识别研究[J].黄金科学技术,2017,25(04):73-80. [4]余子龙,沈亮,李佳鹏等.基于北斗的智能安全帽系统设计[J].物联网技术,2021,11(02):63-65. [5]袁成玉,赵志勇,邓益民.基于物联网技术的智能化电力安全帽烟雾检测系统[J].电子制作,2020,(09):18-20. [6]郑开陆,张志明.光机电一体化多功能煤矿矿工安全帽[J].煤矿安全,2006,(06):37-38. [7]安然</w:t>
+            </w:r>
+            <w:proofErr w:type="gramStart"/>
+            <w:r>
+              <w:t>然</w:t>
+            </w:r>
+            <w:proofErr w:type="gramEnd"/>
+            <w:r>
+              <w:t>,佟宁,</w:t>
+            </w:r>
+            <w:proofErr w:type="gramStart"/>
+            <w:r>
+              <w:t>乔晶</w:t>
+            </w:r>
+            <w:proofErr w:type="gramEnd"/>
+            <w:r>
+              <w:t>.16位模数转换器AD7705在安全帽质量检测中的应用[J].沈阳化工学院学报,2006,(01):77-80. 81]陆启荣,赵新朋,梁利华.基于智能安全帽的数字化安全监管平台设计[J].科技资讯,2023,21(19):52-56.</w:t>
             </w:r>
           </w:p>
         </w:tc>
@@ -905,7 +944,7 @@
           <w:p>
             <w:pPr>
               <w:rPr>
-                <w:rFonts w:asciiTheme="minorEastAsia" w:eastAsiaTheme="minorEastAsia" w:hAnsiTheme="minorEastAsia" w:cs="等线"/>
+                <w:rFonts w:asciiTheme="minorEastAsia" w:eastAsiaTheme="minorEastAsia" w:hAnsiTheme="minorEastAsia" w:cs="等线" w:hint="eastAsia"/>
                 <w:sz w:val="24"/>
               </w:rPr>
             </w:pPr>
@@ -920,25 +959,27 @@
             <w:r>
               <w:rPr>
                 <w:rFonts w:ascii="宋体" w:hAnsi="宋体"/>
+                <w:noProof/>
                 <w:kern w:val="0"/>
                 <w:sz w:val="24"/>
               </w:rPr>
-              <w:t/>
               <w:drawing>
-                <wp:inline distT="0" distR="0" distB="0" distL="0">
+                <wp:inline distT="0" distB="0" distL="0" distR="0" wp14:anchorId="63E9D370" wp14:editId="1C61524C">
                   <wp:extent cx="571500" cy="285750"/>
+                  <wp:effectExtent l="0" t="0" r="0" b="0"/>
                   <wp:docPr id="1" name="Drawing 1" descr="Generated"/>
+                  <wp:cNvGraphicFramePr/>
                   <a:graphic xmlns:a="http://schemas.openxmlformats.org/drawingml/2006/main">
                     <a:graphicData uri="http://schemas.openxmlformats.org/drawingml/2006/picture">
                       <pic:pic xmlns:pic="http://schemas.openxmlformats.org/drawingml/2006/picture">
                         <pic:nvPicPr>
                           <pic:cNvPr id="0" name="Picture 1" descr="Generated"/>
                           <pic:cNvPicPr>
-                            <a:picLocks noChangeAspect="true"/>
+                            <a:picLocks noChangeAspect="1"/>
                           </pic:cNvPicPr>
                         </pic:nvPicPr>
                         <pic:blipFill>
-                          <a:blip r:embed="rId8"/>
+                          <a:blip r:embed="rId6"/>
                           <a:stretch>
                             <a:fillRect/>
                           </a:stretch>
@@ -981,7 +1022,7 @@
             <w:pPr>
               <w:ind w:firstLineChars="400" w:firstLine="960"/>
               <w:rPr>
-                <w:rFonts w:asciiTheme="minorEastAsia" w:eastAsiaTheme="minorEastAsia" w:hAnsiTheme="minorEastAsia" w:cs="等线"/>
+                <w:rFonts w:asciiTheme="minorEastAsia" w:eastAsiaTheme="minorEastAsia" w:hAnsiTheme="minorEastAsia" w:cs="等线" w:hint="eastAsia"/>
                 <w:sz w:val="24"/>
               </w:rPr>
             </w:pPr>
@@ -1075,45 +1116,54 @@
           <w:p>
             <w:pPr>
               <w:rPr>
+                <w:rFonts w:asciiTheme="minorEastAsia" w:eastAsiaTheme="minorEastAsia" w:hAnsiTheme="minorEastAsia" w:cs="等线" w:hint="eastAsia"/>
+                <w:sz w:val="24"/>
+              </w:rPr>
+            </w:pPr>
+            <w:proofErr w:type="gramStart"/>
+            <w:r>
+              <w:rPr>
+                <w:rFonts w:asciiTheme="minorEastAsia" w:eastAsiaTheme="minorEastAsia" w:hAnsiTheme="minorEastAsia" w:cs="等线" w:hint="eastAsia"/>
+                <w:sz w:val="24"/>
+              </w:rPr>
+              <w:t>系部</w:t>
+            </w:r>
+            <w:r>
+              <w:rPr>
+                <w:rFonts w:asciiTheme="minorEastAsia" w:eastAsiaTheme="minorEastAsia" w:hAnsiTheme="minorEastAsia" w:cs="等线" w:hint="eastAsia"/>
+                <w:sz w:val="24"/>
+              </w:rPr>
+              <w:t>负责人</w:t>
+            </w:r>
+            <w:proofErr w:type="gramEnd"/>
+            <w:r>
+              <w:rPr>
+                <w:rFonts w:asciiTheme="minorEastAsia" w:eastAsiaTheme="minorEastAsia" w:hAnsiTheme="minorEastAsia" w:cs="等线" w:hint="eastAsia"/>
+                <w:sz w:val="24"/>
+              </w:rPr>
+              <w:t>意见：</w:t>
+            </w:r>
+          </w:p>
+          <w:p>
+            <w:pPr>
+              <w:rPr>
+                <w:rFonts w:asciiTheme="minorEastAsia" w:eastAsiaTheme="minorEastAsia" w:hAnsiTheme="minorEastAsia" w:cs="等线" w:hint="eastAsia"/>
+                <w:sz w:val="24"/>
+              </w:rPr>
+            </w:pPr>
+          </w:p>
+          <w:p>
+            <w:pPr>
+              <w:rPr>
+                <w:rFonts w:asciiTheme="minorEastAsia" w:eastAsiaTheme="minorEastAsia" w:hAnsiTheme="minorEastAsia" w:cs="等线" w:hint="eastAsia"/>
+                <w:sz w:val="24"/>
+              </w:rPr>
+            </w:pPr>
+            <w:r>
+              <w:rPr>
                 <w:rFonts w:asciiTheme="minorEastAsia" w:eastAsiaTheme="minorEastAsia" w:hAnsiTheme="minorEastAsia" w:cs="等线"/>
                 <w:sz w:val="24"/>
               </w:rPr>
-            </w:pPr>
-            <w:r>
-              <w:rPr>
-                <w:rFonts w:asciiTheme="minorEastAsia" w:eastAsiaTheme="minorEastAsia" w:hAnsiTheme="minorEastAsia" w:cs="等线" w:hint="eastAsia"/>
-                <w:sz w:val="24"/>
-              </w:rPr>
-              <w:t>系部</w:t>
-            </w:r>
-            <w:r>
-              <w:rPr>
-                <w:rFonts w:asciiTheme="minorEastAsia" w:eastAsiaTheme="minorEastAsia" w:hAnsiTheme="minorEastAsia" w:cs="等线" w:hint="eastAsia"/>
-                <w:sz w:val="24"/>
-              </w:rPr>
-              <w:t>负责人意见：</w:t>
-            </w:r>
-          </w:p>
-          <w:p>
-            <w:pPr>
-              <w:rPr>
-                <w:rFonts w:asciiTheme="minorEastAsia" w:eastAsiaTheme="minorEastAsia" w:hAnsiTheme="minorEastAsia" w:cs="等线"/>
-                <w:sz w:val="24"/>
-              </w:rPr>
-            </w:pPr>
-          </w:p>
-          <w:p>
-            <w:pPr>
-              <w:rPr>
-                <w:rFonts w:asciiTheme="minorEastAsia" w:eastAsiaTheme="minorEastAsia" w:hAnsiTheme="minorEastAsia" w:cs="等线"/>
-                <w:sz w:val="24"/>
-              </w:rPr>
-            </w:pPr>
-            <w:r>
-              <w:rPr>
-                <w:rFonts w:asciiTheme="minorEastAsia" w:eastAsiaTheme="minorEastAsia" w:hAnsiTheme="minorEastAsia" w:cs="等线"/>
-                <w:sz w:val="24"/>
-              </w:rPr>
               <w:t xml:space="preserve">    </w:t>
             </w:r>
             <w:r>
@@ -1135,7 +1185,7 @@
             <w:pPr>
               <w:ind w:firstLine="480"/>
               <w:rPr>
-                <w:rFonts w:asciiTheme="minorEastAsia" w:eastAsiaTheme="minorEastAsia" w:hAnsiTheme="minorEastAsia" w:cs="等线"/>
+                <w:rFonts w:asciiTheme="minorEastAsia" w:eastAsiaTheme="minorEastAsia" w:hAnsiTheme="minorEastAsia" w:cs="等线" w:hint="eastAsia"/>
                 <w:sz w:val="24"/>
               </w:rPr>
             </w:pPr>
@@ -1151,7 +1201,7 @@
             <w:pPr>
               <w:ind w:firstLine="480"/>
               <w:rPr>
-                <w:rFonts w:asciiTheme="minorEastAsia" w:eastAsiaTheme="minorEastAsia" w:hAnsiTheme="minorEastAsia" w:cs="等线"/>
+                <w:rFonts w:asciiTheme="minorEastAsia" w:eastAsiaTheme="minorEastAsia" w:hAnsiTheme="minorEastAsia" w:cs="等线" w:hint="eastAsia"/>
                 <w:sz w:val="24"/>
               </w:rPr>
             </w:pPr>
@@ -1160,7 +1210,7 @@
             <w:pPr>
               <w:ind w:firstLine="480"/>
               <w:rPr>
-                <w:rFonts w:asciiTheme="minorEastAsia" w:eastAsiaTheme="minorEastAsia" w:hAnsiTheme="minorEastAsia" w:cs="等线"/>
+                <w:rFonts w:asciiTheme="minorEastAsia" w:eastAsiaTheme="minorEastAsia" w:hAnsiTheme="minorEastAsia" w:cs="等线" w:hint="eastAsia"/>
                 <w:sz w:val="24"/>
               </w:rPr>
             </w:pPr>
@@ -1195,9 +1245,8 @@
                 </w:tcPr>
                 <w:p>
                   <w:pPr>
-                    <w:jc w:val="center"/>
                     <w:rPr>
-                      <w:rFonts w:asciiTheme="minorEastAsia" w:eastAsiaTheme="minorEastAsia" w:hAnsiTheme="minorEastAsia" w:cs="等线"/>
+                      <w:rFonts w:asciiTheme="minorEastAsia" w:eastAsiaTheme="minorEastAsia" w:hAnsiTheme="minorEastAsia" w:cs="等线" w:hint="eastAsia"/>
                       <w:sz w:val="24"/>
                     </w:rPr>
                   </w:pPr>
@@ -1237,31 +1286,33 @@
                   <w:pPr>
                     <w:jc w:val="center"/>
                     <w:rPr>
-                      <w:rFonts w:asciiTheme="minorEastAsia" w:eastAsiaTheme="minorEastAsia" w:hAnsiTheme="minorEastAsia" w:cs="等线"/>
+                      <w:rFonts w:asciiTheme="minorEastAsia" w:eastAsiaTheme="minorEastAsia" w:hAnsiTheme="minorEastAsia" w:cs="等线" w:hint="eastAsia"/>
                       <w:sz w:val="24"/>
                     </w:rPr>
                   </w:pPr>
                   <w:r>
                     <w:rPr>
                       <w:rFonts w:asciiTheme="minorEastAsia" w:eastAsiaTheme="minorEastAsia" w:hAnsiTheme="minorEastAsia" w:cs="等线"/>
+                      <w:noProof/>
                       <w:sz w:val="24"/>
                     </w:rPr>
-                    <w:t/>
                     <w:drawing>
-                      <wp:inline distT="0" distR="0" distB="0" distL="0">
+                      <wp:inline distT="0" distB="0" distL="0" distR="0" wp14:anchorId="5C9EE295" wp14:editId="56675814">
                         <wp:extent cx="571500" cy="285750"/>
+                        <wp:effectExtent l="0" t="0" r="0" b="0"/>
                         <wp:docPr id="2" name="Drawing 2" descr="Generated"/>
+                        <wp:cNvGraphicFramePr/>
                         <a:graphic xmlns:a="http://schemas.openxmlformats.org/drawingml/2006/main">
                           <a:graphicData uri="http://schemas.openxmlformats.org/drawingml/2006/picture">
                             <pic:pic xmlns:pic="http://schemas.openxmlformats.org/drawingml/2006/picture">
                               <pic:nvPicPr>
                                 <pic:cNvPr id="0" name="Picture 2" descr="Generated"/>
                                 <pic:cNvPicPr>
-                                  <a:picLocks noChangeAspect="true"/>
+                                  <a:picLocks noChangeAspect="1"/>
                                 </pic:cNvPicPr>
                               </pic:nvPicPr>
                               <pic:blipFill>
-                                <a:blip r:embed="rId9"/>
+                                <a:blip r:embed="rId7"/>
                                 <a:stretch>
                                   <a:fillRect/>
                                 </a:stretch>
@@ -1307,7 +1358,7 @@
                   <w:pPr>
                     <w:jc w:val="center"/>
                     <w:rPr>
-                      <w:rFonts w:asciiTheme="minorEastAsia" w:eastAsiaTheme="minorEastAsia" w:hAnsiTheme="minorEastAsia" w:cs="等线"/>
+                      <w:rFonts w:asciiTheme="minorEastAsia" w:eastAsiaTheme="minorEastAsia" w:hAnsiTheme="minorEastAsia" w:cs="等线" w:hint="eastAsia"/>
                       <w:sz w:val="24"/>
                     </w:rPr>
                   </w:pPr>
@@ -1316,7 +1367,6 @@
                       <w:rFonts w:asciiTheme="minorEastAsia" w:eastAsiaTheme="minorEastAsia" w:hAnsiTheme="minorEastAsia" w:cs="等线"/>
                       <w:sz w:val="24"/>
                     </w:rPr>
-                    <w:lastRenderedPageBreak/>
                     <w:t>2024年12月25日</w:t>
                   </w:r>
                 </w:p>
@@ -1326,7 +1376,7 @@
           <w:p>
             <w:pPr>
               <w:rPr>
-                <w:rFonts w:asciiTheme="minorEastAsia" w:eastAsiaTheme="minorEastAsia" w:hAnsiTheme="minorEastAsia" w:cs="等线"/>
+                <w:rFonts w:asciiTheme="minorEastAsia" w:eastAsiaTheme="minorEastAsia" w:hAnsiTheme="minorEastAsia" w:cs="等线" w:hint="eastAsia"/>
                 <w:sz w:val="24"/>
               </w:rPr>
             </w:pPr>
@@ -1346,7 +1396,6 @@
           <w:rFonts w:hint="eastAsia"/>
           <w:sz w:val="24"/>
         </w:rPr>
-        <w:lastRenderedPageBreak/>
         <w:t>备注：</w:t>
       </w:r>
       <w:r>
@@ -1367,6 +1416,7 @@
       <w:pPr>
         <w:ind w:left="720" w:rightChars="-92" w:right="-193" w:hangingChars="300" w:hanging="720"/>
         <w:rPr>
+          <w:rFonts w:hint="eastAsia"/>
           <w:sz w:val="24"/>
         </w:rPr>
       </w:pPr>
@@ -1381,7 +1431,23 @@
           <w:rFonts w:hint="eastAsia"/>
           <w:sz w:val="24"/>
         </w:rPr>
-        <w:t>任务书一经审定，指导教师和学生不得随意更改，如因特殊情况确需变更，应在完成开题报告之前，填写《重庆邮电大学毕业设计（论文）更改题目审批表》，报专业负责人审核、学院复核批准后执行，并报教务处备案</w:t>
+        <w:t>任务书一经审定，指导教师和学生不得随意更改，如因特殊情况确需变更，应在完成开题报告之前，填写《重庆邮电大学毕业设计（论文）更改题目审批表》，</w:t>
+      </w:r>
+      <w:proofErr w:type="gramStart"/>
+      <w:r>
+        <w:rPr>
+          <w:rFonts w:hint="eastAsia"/>
+          <w:sz w:val="24"/>
+        </w:rPr>
+        <w:t>报专业</w:t>
+      </w:r>
+      <w:proofErr w:type="gramEnd"/>
+      <w:r>
+        <w:rPr>
+          <w:rFonts w:hint="eastAsia"/>
+          <w:sz w:val="24"/>
+        </w:rPr>
+        <w:t>负责人审核、学院复核批准后执行，并报教务处备案</w:t>
       </w:r>
       <w:r>
         <w:rPr>
@@ -1390,11 +1456,6 @@
         </w:rPr>
         <w:t>。</w:t>
       </w:r>
-    </w:p>
-    <w:p>
-      <w:pPr>
-        <w:jc w:val="center"/>
-      </w:pPr>
     </w:p>
     <w:sectPr>
       <w:pgSz w:w="11906" w:h="16838"/>
@@ -1407,7 +1468,7 @@
 </file>
 
 <file path=word/endnotes.xml><?xml version="1.0" encoding="utf-8"?>
-<w:endnotes xmlns:wpc="http://schemas.microsoft.com/office/word/2010/wordprocessingCanvas" xmlns:cx="http://schemas.microsoft.com/office/drawing/2014/chartex" xmlns:cx1="http://schemas.microsoft.com/office/drawing/2015/9/8/chartex" xmlns:cx2="http://schemas.microsoft.com/office/drawing/2015/10/21/chartex" xmlns:cx3="http://schemas.microsoft.com/office/drawing/2016/5/9/chartex" xmlns:cx4="http://schemas.microsoft.com/office/drawing/2016/5/10/chartex" xmlns:cx5="http://schemas.microsoft.com/office/drawing/2016/5/11/chartex" xmlns:cx6="http://schemas.microsoft.com/office/drawing/2016/5/12/chartex" xmlns:cx7="http://schemas.microsoft.com/office/drawing/2016/5/13/chartex" xmlns:cx8="http://schemas.microsoft.com/office/drawing/2016/5/14/chartex" xmlns:mc="http://schemas.openxmlformats.org/markup-compatibility/2006" xmlns:aink="http://schemas.microsoft.com/office/drawing/2016/ink" xmlns:am3d="http://schemas.microsoft.com/office/drawing/2017/model3d" xmlns:o="urn:schemas-microsoft-com:office:office" xmlns:oel="http://schemas.microsoft.com/office/2019/extlst" xmlns:r="http://schemas.openxmlformats.org/officeDocument/2006/relationships" xmlns:m="http://schemas.openxmlformats.org/officeDocument/2006/math" xmlns:v="urn:schemas-microsoft-com:vml" xmlns:wp14="http://schemas.microsoft.com/office/word/2010/wordprocessingDrawing" xmlns:wp="http://schemas.openxmlformats.org/drawingml/2006/wordprocessingDrawing" xmlns:w10="urn:schemas-microsoft-com:office:word" xmlns:w="http://schemas.openxmlformats.org/wordprocessingml/2006/main" xmlns:w14="http://schemas.microsoft.com/office/word/2010/wordml" xmlns:w15="http://schemas.microsoft.com/office/word/2012/wordml" xmlns:w16cex="http://schemas.microsoft.com/office/word/2018/wordml/cex" xmlns:w16cid="http://schemas.microsoft.com/office/word/2016/wordml/cid" xmlns:w16="http://schemas.microsoft.com/office/word/2018/wordml" xmlns:w16du="http://schemas.microsoft.com/office/word/2023/wordml/word16du" xmlns:w16sdtdh="http://schemas.microsoft.com/office/word/2020/wordml/sdtdatahash" xmlns:w16se="http://schemas.microsoft.com/office/word/2015/wordml/symex" xmlns:wpg="http://schemas.microsoft.com/office/word/2010/wordprocessingGroup" xmlns:wpi="http://schemas.microsoft.com/office/word/2010/wordprocessingInk" xmlns:wne="http://schemas.microsoft.com/office/word/2006/wordml" xmlns:wps="http://schemas.microsoft.com/office/word/2010/wordprocessingShape" mc:Ignorable="w14 w15 w16se w16cid w16 w16cex w16sdtdh w16du wp14">
+<w:endnotes xmlns:wpc="http://schemas.microsoft.com/office/word/2010/wordprocessingCanvas" xmlns:cx="http://schemas.microsoft.com/office/drawing/2014/chartex" xmlns:cx1="http://schemas.microsoft.com/office/drawing/2015/9/8/chartex" xmlns:cx2="http://schemas.microsoft.com/office/drawing/2015/10/21/chartex" xmlns:cx3="http://schemas.microsoft.com/office/drawing/2016/5/9/chartex" xmlns:cx4="http://schemas.microsoft.com/office/drawing/2016/5/10/chartex" xmlns:cx5="http://schemas.microsoft.com/office/drawing/2016/5/11/chartex" xmlns:cx6="http://schemas.microsoft.com/office/drawing/2016/5/12/chartex" xmlns:cx7="http://schemas.microsoft.com/office/drawing/2016/5/13/chartex" xmlns:cx8="http://schemas.microsoft.com/office/drawing/2016/5/14/chartex" xmlns:mc="http://schemas.openxmlformats.org/markup-compatibility/2006" xmlns:aink="http://schemas.microsoft.com/office/drawing/2016/ink" xmlns:am3d="http://schemas.microsoft.com/office/drawing/2017/model3d" xmlns:o="urn:schemas-microsoft-com:office:office" xmlns:oel="http://schemas.microsoft.com/office/2019/extlst" xmlns:r="http://schemas.openxmlformats.org/officeDocument/2006/relationships" xmlns:m="http://schemas.openxmlformats.org/officeDocument/2006/math" xmlns:v="urn:schemas-microsoft-com:vml" xmlns:wp14="http://schemas.microsoft.com/office/word/2010/wordprocessingDrawing" xmlns:wp="http://schemas.openxmlformats.org/drawingml/2006/wordprocessingDrawing" xmlns:w10="urn:schemas-microsoft-com:office:word" xmlns:w="http://schemas.openxmlformats.org/wordprocessingml/2006/main" xmlns:w14="http://schemas.microsoft.com/office/word/2010/wordml" xmlns:w15="http://schemas.microsoft.com/office/word/2012/wordml" xmlns:w16cex="http://schemas.microsoft.com/office/word/2018/wordml/cex" xmlns:w16cid="http://schemas.microsoft.com/office/word/2016/wordml/cid" xmlns:w16="http://schemas.microsoft.com/office/word/2018/wordml" xmlns:w16du="http://schemas.microsoft.com/office/word/2023/wordml/word16du" xmlns:w16sdtdh="http://schemas.microsoft.com/office/word/2020/wordml/sdtdatahash" xmlns:w16sdtfl="http://schemas.microsoft.com/office/word/2024/wordml/sdtformatlock" xmlns:w16se="http://schemas.microsoft.com/office/word/2015/wordml/symex" xmlns:wpg="http://schemas.microsoft.com/office/word/2010/wordprocessingGroup" xmlns:wpi="http://schemas.microsoft.com/office/word/2010/wordprocessingInk" xmlns:wne="http://schemas.microsoft.com/office/word/2006/wordml" xmlns:wps="http://schemas.microsoft.com/office/word/2010/wordprocessingShape" mc:Ignorable="w14 w15 w16se w16cid w16 w16cex w16sdtdh w16sdtfl w16du wp14">
   <w:endnote w:type="separator" w:id="-1">
     <w:p>
       <w:r>
@@ -1426,7 +1487,7 @@
 </file>
 
 <file path=word/footnotes.xml><?xml version="1.0" encoding="utf-8"?>
-<w:footnotes xmlns:wpc="http://schemas.microsoft.com/office/word/2010/wordprocessingCanvas" xmlns:cx="http://schemas.microsoft.com/office/drawing/2014/chartex" xmlns:cx1="http://schemas.microsoft.com/office/drawing/2015/9/8/chartex" xmlns:cx2="http://schemas.microsoft.com/office/drawing/2015/10/21/chartex" xmlns:cx3="http://schemas.microsoft.com/office/drawing/2016/5/9/chartex" xmlns:cx4="http://schemas.microsoft.com/office/drawing/2016/5/10/chartex" xmlns:cx5="http://schemas.microsoft.com/office/drawing/2016/5/11/chartex" xmlns:cx6="http://schemas.microsoft.com/office/drawing/2016/5/12/chartex" xmlns:cx7="http://schemas.microsoft.com/office/drawing/2016/5/13/chartex" xmlns:cx8="http://schemas.microsoft.com/office/drawing/2016/5/14/chartex" xmlns:mc="http://schemas.openxmlformats.org/markup-compatibility/2006" xmlns:aink="http://schemas.microsoft.com/office/drawing/2016/ink" xmlns:am3d="http://schemas.microsoft.com/office/drawing/2017/model3d" xmlns:o="urn:schemas-microsoft-com:office:office" xmlns:oel="http://schemas.microsoft.com/office/2019/extlst" xmlns:r="http://schemas.openxmlformats.org/officeDocument/2006/relationships" xmlns:m="http://schemas.openxmlformats.org/officeDocument/2006/math" xmlns:v="urn:schemas-microsoft-com:vml" xmlns:wp14="http://schemas.microsoft.com/office/word/2010/wordprocessingDrawing" xmlns:wp="http://schemas.openxmlformats.org/drawingml/2006/wordprocessingDrawing" xmlns:w10="urn:schemas-microsoft-com:office:word" xmlns:w="http://schemas.openxmlformats.org/wordprocessingml/2006/main" xmlns:w14="http://schemas.microsoft.com/office/word/2010/wordml" xmlns:w15="http://schemas.microsoft.com/office/word/2012/wordml" xmlns:w16cex="http://schemas.microsoft.com/office/word/2018/wordml/cex" xmlns:w16cid="http://schemas.microsoft.com/office/word/2016/wordml/cid" xmlns:w16="http://schemas.microsoft.com/office/word/2018/wordml" xmlns:w16du="http://schemas.microsoft.com/office/word/2023/wordml/word16du" xmlns:w16sdtdh="http://schemas.microsoft.com/office/word/2020/wordml/sdtdatahash" xmlns:w16se="http://schemas.microsoft.com/office/word/2015/wordml/symex" xmlns:wpg="http://schemas.microsoft.com/office/word/2010/wordprocessingGroup" xmlns:wpi="http://schemas.microsoft.com/office/word/2010/wordprocessingInk" xmlns:wne="http://schemas.microsoft.com/office/word/2006/wordml" xmlns:wps="http://schemas.microsoft.com/office/word/2010/wordprocessingShape" mc:Ignorable="w14 w15 w16se w16cid w16 w16cex w16sdtdh w16du wp14">
+<w:footnotes xmlns:wpc="http://schemas.microsoft.com/office/word/2010/wordprocessingCanvas" xmlns:cx="http://schemas.microsoft.com/office/drawing/2014/chartex" xmlns:cx1="http://schemas.microsoft.com/office/drawing/2015/9/8/chartex" xmlns:cx2="http://schemas.microsoft.com/office/drawing/2015/10/21/chartex" xmlns:cx3="http://schemas.microsoft.com/office/drawing/2016/5/9/chartex" xmlns:cx4="http://schemas.microsoft.com/office/drawing/2016/5/10/chartex" xmlns:cx5="http://schemas.microsoft.com/office/drawing/2016/5/11/chartex" xmlns:cx6="http://schemas.microsoft.com/office/drawing/2016/5/12/chartex" xmlns:cx7="http://schemas.microsoft.com/office/drawing/2016/5/13/chartex" xmlns:cx8="http://schemas.microsoft.com/office/drawing/2016/5/14/chartex" xmlns:mc="http://schemas.openxmlformats.org/markup-compatibility/2006" xmlns:aink="http://schemas.microsoft.com/office/drawing/2016/ink" xmlns:am3d="http://schemas.microsoft.com/office/drawing/2017/model3d" xmlns:o="urn:schemas-microsoft-com:office:office" xmlns:oel="http://schemas.microsoft.com/office/2019/extlst" xmlns:r="http://schemas.openxmlformats.org/officeDocument/2006/relationships" xmlns:m="http://schemas.openxmlformats.org/officeDocument/2006/math" xmlns:v="urn:schemas-microsoft-com:vml" xmlns:wp14="http://schemas.microsoft.com/office/word/2010/wordprocessingDrawing" xmlns:wp="http://schemas.openxmlformats.org/drawingml/2006/wordprocessingDrawing" xmlns:w10="urn:schemas-microsoft-com:office:word" xmlns:w="http://schemas.openxmlformats.org/wordprocessingml/2006/main" xmlns:w14="http://schemas.microsoft.com/office/word/2010/wordml" xmlns:w15="http://schemas.microsoft.com/office/word/2012/wordml" xmlns:w16cex="http://schemas.microsoft.com/office/word/2018/wordml/cex" xmlns:w16cid="http://schemas.microsoft.com/office/word/2016/wordml/cid" xmlns:w16="http://schemas.microsoft.com/office/word/2018/wordml" xmlns:w16du="http://schemas.microsoft.com/office/word/2023/wordml/word16du" xmlns:w16sdtdh="http://schemas.microsoft.com/office/word/2020/wordml/sdtdatahash" xmlns:w16sdtfl="http://schemas.microsoft.com/office/word/2024/wordml/sdtformatlock" xmlns:w16se="http://schemas.microsoft.com/office/word/2015/wordml/symex" xmlns:wpg="http://schemas.microsoft.com/office/word/2010/wordprocessingGroup" xmlns:wpi="http://schemas.microsoft.com/office/word/2010/wordprocessingInk" xmlns:wne="http://schemas.microsoft.com/office/word/2006/wordml" xmlns:wps="http://schemas.microsoft.com/office/word/2010/wordprocessingShape" mc:Ignorable="w14 w15 w16se w16cid w16 w16cex w16sdtdh w16sdtfl w16du wp14">
   <w:footnote w:type="separator" w:id="-1">
     <w:p>
       <w:r>
@@ -1445,7 +1506,7 @@
 </file>
 
 <file path=word/styles.xml><?xml version="1.0" encoding="utf-8"?>
-<w:styles xmlns:mc="http://schemas.openxmlformats.org/markup-compatibility/2006" xmlns:r="http://schemas.openxmlformats.org/officeDocument/2006/relationships" xmlns:w="http://schemas.openxmlformats.org/wordprocessingml/2006/main" xmlns:w14="http://schemas.microsoft.com/office/word/2010/wordml" xmlns:w15="http://schemas.microsoft.com/office/word/2012/wordml" xmlns:w16cex="http://schemas.microsoft.com/office/word/2018/wordml/cex" xmlns:w16cid="http://schemas.microsoft.com/office/word/2016/wordml/cid" xmlns:w16="http://schemas.microsoft.com/office/word/2018/wordml" xmlns:w16du="http://schemas.microsoft.com/office/word/2023/wordml/word16du" xmlns:w16sdtdh="http://schemas.microsoft.com/office/word/2020/wordml/sdtdatahash" xmlns:w16se="http://schemas.microsoft.com/office/word/2015/wordml/symex" mc:Ignorable="w14 w15 w16se w16cid w16 w16cex w16sdtdh w16du">
+<w:styles xmlns:mc="http://schemas.openxmlformats.org/markup-compatibility/2006" xmlns:r="http://schemas.openxmlformats.org/officeDocument/2006/relationships" xmlns:w="http://schemas.openxmlformats.org/wordprocessingml/2006/main" xmlns:w14="http://schemas.microsoft.com/office/word/2010/wordml" xmlns:w15="http://schemas.microsoft.com/office/word/2012/wordml" xmlns:w16cex="http://schemas.microsoft.com/office/word/2018/wordml/cex" xmlns:w16cid="http://schemas.microsoft.com/office/word/2016/wordml/cid" xmlns:w16="http://schemas.microsoft.com/office/word/2018/wordml" xmlns:w16du="http://schemas.microsoft.com/office/word/2023/wordml/word16du" xmlns:w16sdtdh="http://schemas.microsoft.com/office/word/2020/wordml/sdtdatahash" xmlns:w16sdtfl="http://schemas.microsoft.com/office/word/2024/wordml/sdtformatlock" xmlns:w16se="http://schemas.microsoft.com/office/word/2015/wordml/symex" mc:Ignorable="w14 w15 w16se w16cid w16 w16cex w16sdtdh w16sdtfl w16du">
   <w:docDefaults>
     <w:rPrDefault>
       <w:rPr>
@@ -1456,9 +1517,7 @@
         <w:lang w:val="en-US" w:eastAsia="zh-CN" w:bidi="ar-SA"/>
       </w:rPr>
     </w:rPrDefault>
-    <w:pPrDefault>
-      <w:pPr/>
-    </w:pPrDefault>
+    <w:pPrDefault/>
   </w:docDefaults>
   <w:latentStyles w:defLockedState="0" w:defUIPriority="99" w:defSemiHidden="0" w:defUnhideWhenUsed="0" w:defQFormat="0" w:count="376">
     <w:lsdException w:name="Normal" w:uiPriority="0" w:qFormat="1"/>
@@ -1949,36 +2008,36 @@
       <w:szCs w:val="18"/>
     </w:rPr>
   </w:style>
-  <w:style w:customStyle="true" w:type="paragraph" w:styleId="null8">
+  <w:style w:type="paragraph" w:customStyle="1" w:styleId="null8">
     <w:name w:val="null8"/>
     <w:hidden/>
     <w:rPr>
-      <w:rFonts w:asciiTheme="minorEastAsia" w:eastAsiaTheme="minorEastAsia" w:hAnsiTheme="minorEastAsia" w:cs="等线"/>
+      <w:rFonts w:asciiTheme="minorEastAsia" w:hAnsiTheme="minorEastAsia" w:cs="等线"/>
       <w:sz w:val="24"/>
     </w:rPr>
   </w:style>
-  <w:style w:customStyle="true" w:type="paragraph" w:styleId="null9">
+  <w:style w:type="paragraph" w:customStyle="1" w:styleId="null9">
     <w:name w:val="null9"/>
     <w:hidden/>
     <w:rPr>
-      <w:rFonts w:asciiTheme="minorEastAsia" w:eastAsiaTheme="minorEastAsia" w:hAnsiTheme="minorEastAsia" w:cs="等线"/>
+      <w:rFonts w:asciiTheme="minorEastAsia" w:hAnsiTheme="minorEastAsia" w:cs="等线"/>
       <w:sz w:val="24"/>
     </w:rPr>
   </w:style>
-  <w:style w:customStyle="true" w:type="paragraph" w:styleId="null10">
+  <w:style w:type="paragraph" w:customStyle="1" w:styleId="null10">
     <w:name w:val="null10"/>
     <w:hidden/>
     <w:rPr>
-      <w:rFonts w:asciiTheme="minorEastAsia" w:eastAsiaTheme="minorEastAsia" w:hAnsiTheme="minorEastAsia" w:cs="等线"/>
+      <w:rFonts w:asciiTheme="minorEastAsia" w:hAnsiTheme="minorEastAsia" w:cs="等线"/>
       <w:bCs/>
       <w:sz w:val="24"/>
     </w:rPr>
   </w:style>
-  <w:style w:customStyle="true" w:type="paragraph" w:styleId="null11">
+  <w:style w:type="paragraph" w:customStyle="1" w:styleId="null11">
     <w:name w:val="null11"/>
     <w:hidden/>
     <w:rPr>
-      <w:rFonts w:asciiTheme="minorEastAsia" w:eastAsiaTheme="minorEastAsia" w:hAnsiTheme="minorEastAsia" w:cs="等线"/>
+      <w:rFonts w:asciiTheme="minorEastAsia" w:hAnsiTheme="minorEastAsia" w:cs="等线"/>
       <w:bCs/>
       <w:sz w:val="24"/>
     </w:rPr>

</xml_diff>